<commit_message>
update study guide wiht 1 question
</commit_message>
<xml_diff>
--- a/classes/prog2015/StudyGuideForFinal.docx
+++ b/classes/prog2015/StudyGuideForFinal.docx
@@ -1848,6 +1848,17 @@
         <w:t>?</w:t>
       </w:r>
     </w:p>
+    <w:p>
+      <w:pPr>
+        <w:pBdr>
+          <w:bottom w:val="single" w:sz="6" w:space="1" w:color="auto"/>
+        </w:pBdr>
+        <w:ind w:left="360"/>
+      </w:pPr>
+      <w:r>
+        <w:t>(32) What is deadlock?  Give an example of code that can deadlock?  What are some solutions that will allow you to avoid deadlock?</w:t>
+      </w:r>
+    </w:p>
     <w:sectPr>
       <w:footerReference w:type="default" r:id="rId22"/>
       <w:pgSz w:w="12240" w:h="15840"/>
@@ -1905,7 +1916,7 @@
             <w:rPr>
               <w:noProof/>
             </w:rPr>
-            <w:t>3</w:t>
+            <w:t>10</w:t>
           </w:r>
         </w:fldSimple>
       </w:p>

</xml_diff>